<commit_message>
ForEach Loop and other function exercises
</commit_message>
<xml_diff>
--- a/public/codeupweekthree.docx
+++ b/public/codeupweekthree.docx
@@ -261,8 +261,6 @@
       <w:r>
         <w:t>console.log(result);</w:t>
       </w:r>
-      <w:bookmarkStart w:id="0" w:name="_GoBack"/>
-      <w:bookmarkEnd w:id="0"/>
     </w:p>
     <w:p>
       <w:pPr>
@@ -298,6 +296,620 @@
         <w:ind w:firstLine="720"/>
       </w:pPr>
     </w:p>
+    <w:p>
+      <w:pPr>
+        <w:ind w:firstLine="720"/>
+      </w:pPr>
+    </w:p>
+    <w:p>
+      <w:pPr>
+        <w:ind w:firstLine="720"/>
+      </w:pPr>
+      <w:r>
+        <w:t>Iffe’s go at the beginning and the end of the document. You want to add them when you’re done with the document.</w:t>
+      </w:r>
+      <w:r>
+        <w:t xml:space="preserve"> It helps to protect your code. </w:t>
+      </w:r>
+    </w:p>
+    <w:p>
+      <w:pPr>
+        <w:ind w:firstLine="720"/>
+      </w:pPr>
+    </w:p>
+    <w:p>
+      <w:pPr>
+        <w:ind w:firstLine="720"/>
+      </w:pPr>
+      <w:r>
+        <w:t>Review:</w:t>
+      </w:r>
+    </w:p>
+    <w:p>
+      <w:pPr>
+        <w:ind w:firstLine="720"/>
+      </w:pPr>
+      <w:r>
+        <w:t>Functions and finish challenge</w:t>
+      </w:r>
+    </w:p>
+    <w:p>
+      <w:r>
+        <w:t xml:space="preserve">             </w:t>
+      </w:r>
+      <w:r>
+        <w:t>review up until Splice</w:t>
+      </w:r>
+      <w:r>
+        <w:t xml:space="preserve"> for Tuesday night</w:t>
+      </w:r>
+      <w:r>
+        <w:t xml:space="preserve"> 3.5.2 (Manipulating Arrays)</w:t>
+      </w:r>
+    </w:p>
+    <w:p>
+      <w:r>
+        <w:tab/>
+        <w:t xml:space="preserve">try the splicing exercise </w:t>
+      </w:r>
+      <w:bookmarkStart w:id="0" w:name="_GoBack"/>
+      <w:bookmarkEnd w:id="0"/>
+    </w:p>
+    <w:p>
+      <w:pPr>
+        <w:ind w:firstLine="720"/>
+      </w:pPr>
+    </w:p>
+    <w:p>
+      <w:pPr>
+        <w:ind w:firstLine="720"/>
+      </w:pPr>
+      <w:r>
+        <w:t>Work on ecommerce website</w:t>
+      </w:r>
+    </w:p>
+    <w:p/>
+    <w:p/>
+    <w:p>
+      <w:r>
+        <w:t>Notes on Arrays:</w:t>
+      </w:r>
+    </w:p>
+    <w:p/>
+    <w:p>
+      <w:r>
+        <w:t xml:space="preserve">Imagine each piece or element of an array , each element on an array is its own value </w:t>
+      </w:r>
+    </w:p>
+    <w:p/>
+    <w:p>
+      <w:r>
+        <w:t xml:space="preserve">An array is also a value so you can have an array </w:t>
+      </w:r>
+      <w:r>
+        <w:t>within an array</w:t>
+      </w:r>
+    </w:p>
+    <w:p/>
+    <w:p>
+      <w:r>
+        <w:t xml:space="preserve">We do plural variable names for arrays </w:t>
+      </w:r>
+    </w:p>
+    <w:p/>
+    <w:p>
+      <w:r>
+        <w:t>Var colors = [“papayawhip”, “honeydew”, “blue”, “hotpink”, salmon]</w:t>
+      </w:r>
+    </w:p>
+    <w:p/>
+    <w:p/>
+    <w:p>
+      <w:r>
+        <w:t>Colors [3]</w:t>
+      </w:r>
+    </w:p>
+    <w:p>
+      <w:r>
+        <w:t>“hot pink”</w:t>
+      </w:r>
+    </w:p>
+    <w:p/>
+    <w:p>
+      <w:r>
+        <w:t>“banana”.length</w:t>
+      </w:r>
+    </w:p>
+    <w:p>
+      <w:r>
+        <w:t>6</w:t>
+      </w:r>
+    </w:p>
+    <w:p/>
+    <w:p>
+      <w:r>
+        <w:t>colors.length</w:t>
+      </w:r>
+    </w:p>
+    <w:p>
+      <w:r>
+        <w:t>5</w:t>
+      </w:r>
+    </w:p>
+    <w:p/>
+    <w:p>
+      <w:r>
+        <w:t>colors[colors.length]</w:t>
+      </w:r>
+    </w:p>
+    <w:p/>
+    <w:p>
+      <w:r>
+        <w:t>colors[colors.length – 1]</w:t>
+      </w:r>
+    </w:p>
+    <w:p/>
+    <w:p>
+      <w:r>
+        <w:t>colors[colors.length – 2](this is to access the second to last element on the array)</w:t>
+      </w:r>
+    </w:p>
+    <w:p>
+      <w:r>
+        <w:t>“hot pink”</w:t>
+      </w:r>
+    </w:p>
+    <w:p/>
+    <w:p>
+      <w:r>
+        <w:t>var shapes = [“circle”, [“rectangle”, “square”]]</w:t>
+      </w:r>
+    </w:p>
+    <w:p/>
+    <w:p>
+      <w:r>
+        <w:t>shapes</w:t>
+      </w:r>
+    </w:p>
+    <w:p/>
+    <w:p>
+      <w:r>
+        <w:t>the number in the brackets is called an index also called key or keys</w:t>
+      </w:r>
+    </w:p>
+    <w:p/>
+    <w:p>
+      <w:r>
+        <w:t xml:space="preserve">toppings </w:t>
+      </w:r>
+    </w:p>
+    <w:p>
+      <w:r>
+        <w:t>[“pineapples”, null , “olive”, “chile”]</w:t>
+      </w:r>
+    </w:p>
+    <w:p/>
+    <w:p>
+      <w:r>
+        <w:t>toppings[1] = “jalapenos”</w:t>
+      </w:r>
+    </w:p>
+    <w:p/>
+    <w:p>
+      <w:r>
+        <w:t>toppings</w:t>
+      </w:r>
+    </w:p>
+    <w:p>
+      <w:r>
+        <w:t>[“pineapple”,”jalapenos”, olive, “chile”]</w:t>
+      </w:r>
+    </w:p>
+    <w:p/>
+    <w:p/>
+    <w:p>
+      <w:r>
+        <w:t>for (var i = 0; i &lt; toppings.length; i += 1){</w:t>
+      </w:r>
+    </w:p>
+    <w:p>
+      <w:r>
+        <w:tab/>
+        <w:t>console.log(toppings[i]</w:t>
+      </w:r>
+    </w:p>
+    <w:p>
+      <w:r>
+        <w:t>}</w:t>
+      </w:r>
+    </w:p>
+    <w:p>
+      <w:r>
+        <w:t>to continue printing everything until it has printed everything on the array</w:t>
+      </w:r>
+    </w:p>
+    <w:p/>
+    <w:p>
+      <w:r>
+        <w:t>“banana”</w:t>
+      </w:r>
+    </w:p>
+    <w:p/>
+    <w:p>
+      <w:r>
+        <w:t>“banana”[0]</w:t>
+      </w:r>
+    </w:p>
+    <w:p/>
+    <w:p>
+      <w:r>
+        <w:t>b</w:t>
+      </w:r>
+    </w:p>
+    <w:p/>
+    <w:p>
+      <w:r>
+        <w:t>“banana” [1]</w:t>
+      </w:r>
+    </w:p>
+    <w:p>
+      <w:r>
+        <w:t>a</w:t>
+      </w:r>
+    </w:p>
+    <w:p/>
+    <w:p>
+      <w:r>
+        <w:t>(function(){</w:t>
+      </w:r>
+    </w:p>
+    <w:p>
+      <w:r>
+        <w:t xml:space="preserve">    "use strict";</w:t>
+      </w:r>
+    </w:p>
+    <w:p/>
+    <w:p>
+      <w:r>
+        <w:t xml:space="preserve">    // TODO: Create an array of 4 people's names using literal array notation, in a variable called 'names'.</w:t>
+      </w:r>
+    </w:p>
+    <w:p>
+      <w:r>
+        <w:t>var names = ["Sarah","Carla","John","Tristan"];</w:t>
+      </w:r>
+    </w:p>
+    <w:p>
+      <w:r>
+        <w:t xml:space="preserve">    // TODO: Create a log statement that will log the number of elements in the names array.</w:t>
+      </w:r>
+    </w:p>
+    <w:p/>
+    <w:p>
+      <w:r>
+        <w:t>console.log(names.length);</w:t>
+      </w:r>
+    </w:p>
+    <w:p>
+      <w:r>
+        <w:t xml:space="preserve">    // TODO: Create log statements that will print each of the names array elements individually.</w:t>
+      </w:r>
+    </w:p>
+    <w:p>
+      <w:r>
+        <w:t xml:space="preserve">    for (var i = 0; i &lt; names.length; i += 1){</w:t>
+      </w:r>
+    </w:p>
+    <w:p>
+      <w:r>
+        <w:t xml:space="preserve">    </w:t>
+      </w:r>
+      <w:r>
+        <w:tab/>
+        <w:t>console.log(names[i]);</w:t>
+      </w:r>
+    </w:p>
+    <w:p>
+      <w:r>
+        <w:t xml:space="preserve">    }</w:t>
+      </w:r>
+    </w:p>
+    <w:p/>
+    <w:p>
+      <w:r>
+        <w:t>var element;</w:t>
+      </w:r>
+    </w:p>
+    <w:p/>
+    <w:p>
+      <w:r>
+        <w:t>element = names [0];</w:t>
+      </w:r>
+    </w:p>
+    <w:p>
+      <w:r>
+        <w:t>console.log(element);</w:t>
+      </w:r>
+    </w:p>
+    <w:p/>
+    <w:p>
+      <w:r>
+        <w:t>element = names [1];</w:t>
+      </w:r>
+    </w:p>
+    <w:p>
+      <w:r>
+        <w:t>console.log(element;</w:t>
+      </w:r>
+    </w:p>
+    <w:p/>
+    <w:p>
+      <w:r>
+        <w:t>element = names[2];</w:t>
+      </w:r>
+    </w:p>
+    <w:p>
+      <w:r>
+        <w:t>console.log(element);</w:t>
+      </w:r>
+    </w:p>
+    <w:p/>
+    <w:p>
+      <w:r>
+        <w:t>element = names [3];</w:t>
+      </w:r>
+    </w:p>
+    <w:p>
+      <w:r>
+        <w:t>console.log(element);</w:t>
+      </w:r>
+    </w:p>
+    <w:p/>
+    <w:p>
+      <w:r>
+        <w:t>or</w:t>
+      </w:r>
+    </w:p>
+    <w:p/>
+    <w:p>
+      <w:r>
+        <w:t>var element;</w:t>
+      </w:r>
+    </w:p>
+    <w:p/>
+    <w:p>
+      <w:r>
+        <w:t>for (var i = 0; I &lt;names.length; I += 1){</w:t>
+      </w:r>
+    </w:p>
+    <w:p/>
+    <w:p>
+      <w:r>
+        <w:t>element = names[i];</w:t>
+      </w:r>
+    </w:p>
+    <w:p>
+      <w:r>
+        <w:t>console.log(element);</w:t>
+      </w:r>
+    </w:p>
+    <w:p/>
+    <w:p>
+      <w:r>
+        <w:t>}</w:t>
+      </w:r>
+    </w:p>
+    <w:p/>
+    <w:p/>
+    <w:p>
+      <w:r>
+        <w:t>var names = [“John”,”Paul”,”George”,”ringo”;</w:t>
+      </w:r>
+    </w:p>
+    <w:p/>
+    <w:p/>
+    <w:p>
+      <w:r>
+        <w:t>For Each Loop Iteration</w:t>
+      </w:r>
+    </w:p>
+    <w:p/>
+    <w:p/>
+    <w:p/>
+    <w:p>
+      <w:r>
+        <w:t>forEach loop that runs on an array</w:t>
+      </w:r>
+    </w:p>
+    <w:p/>
+    <w:p/>
+    <w:p/>
+    <w:p/>
+    <w:p>
+      <w:r>
+        <w:t>names.forEach(function(element, index, array){</w:t>
+      </w:r>
+    </w:p>
+    <w:p>
+      <w:r>
+        <w:tab/>
+        <w:t>console.log (element == array[index]);</w:t>
+      </w:r>
+    </w:p>
+    <w:p>
+      <w:r>
+        <w:tab/>
+        <w:t>console.log (element == names[index]);</w:t>
+      </w:r>
+    </w:p>
+    <w:p>
+      <w:pPr>
+        <w:ind w:firstLine="720"/>
+      </w:pPr>
+      <w:r>
+        <w:t>console.log(element);</w:t>
+      </w:r>
+    </w:p>
+    <w:p>
+      <w:pPr>
+        <w:ind w:firstLine="720"/>
+      </w:pPr>
+    </w:p>
+    <w:p>
+      <w:pPr>
+        <w:ind w:firstLine="720"/>
+      </w:pPr>
+    </w:p>
+    <w:p>
+      <w:pPr>
+        <w:ind w:firstLine="720"/>
+      </w:pPr>
+    </w:p>
+    <w:p>
+      <w:pPr>
+        <w:ind w:firstLine="720"/>
+      </w:pPr>
+    </w:p>
+    <w:p>
+      <w:pPr>
+        <w:ind w:firstLine="720"/>
+      </w:pPr>
+    </w:p>
+    <w:p>
+      <w:r>
+        <w:t>someArray.push(“third place.. so sad”);</w:t>
+      </w:r>
+    </w:p>
+    <w:p>
+      <w:r>
+        <w:t>3</w:t>
+      </w:r>
+    </w:p>
+    <w:p/>
+    <w:p>
+      <w:r>
+        <w:t>someArray</w:t>
+      </w:r>
+    </w:p>
+    <w:p>
+      <w:r>
+        <w:t>[“first prize”,””second place”, “third place.. so sad”]</w:t>
+      </w:r>
+    </w:p>
+    <w:p/>
+    <w:p>
+      <w:r>
+        <w:t>someArray.push(“Bob);</w:t>
+      </w:r>
+    </w:p>
+    <w:p>
+      <w:r>
+        <w:t>[“first prize”,””second place”, “third place.. so sad”</w:t>
+      </w:r>
+      <w:r>
+        <w:t>, “Bob”</w:t>
+      </w:r>
+      <w:r>
+        <w:t>]</w:t>
+      </w:r>
+    </w:p>
+    <w:p/>
+    <w:p>
+      <w:r>
+        <w:t>someArray.unshift(“the real first place”)</w:t>
+      </w:r>
+    </w:p>
+    <w:p>
+      <w:r>
+        <w:t>5</w:t>
+      </w:r>
+    </w:p>
+    <w:p>
+      <w:r>
+        <w:t>someArray</w:t>
+      </w:r>
+    </w:p>
+    <w:p>
+      <w:r>
+        <w:t>[“the real first place,”first prize”, “second place”, “third place ..so sad”, “Bob”]</w:t>
+      </w:r>
+    </w:p>
+    <w:p/>
+    <w:p>
+      <w:r>
+        <w:t>unshift = add to the beginning of the list</w:t>
+      </w:r>
+    </w:p>
+    <w:p/>
+    <w:p>
+      <w:r>
+        <w:t>someArray</w:t>
+      </w:r>
+    </w:p>
+    <w:p/>
+    <w:p>
+      <w:r>
+        <w:t>someArray.pop()</w:t>
+      </w:r>
+    </w:p>
+    <w:p>
+      <w:r>
+        <w:t>“Bob”</w:t>
+      </w:r>
+    </w:p>
+    <w:p/>
+    <w:p>
+      <w:r>
+        <w:t>Remember the following terms:</w:t>
+      </w:r>
+    </w:p>
+    <w:p/>
+    <w:p/>
+    <w:p>
+      <w:r>
+        <w:t>push = adds a value or values at the very end of the array // some</w:t>
+      </w:r>
+      <w:r>
+        <w:t>Array.push</w:t>
+      </w:r>
+      <w:r>
+        <w:t>(</w:t>
+      </w:r>
+      <w:r>
+        <w:t>)</w:t>
+      </w:r>
+    </w:p>
+    <w:p/>
+    <w:p>
+      <w:r>
+        <w:t>pop = removes from the end of the array  //  some</w:t>
+      </w:r>
+      <w:r>
+        <w:t>Array.pop()</w:t>
+      </w:r>
+    </w:p>
+    <w:p/>
+    <w:p>
+      <w:r>
+        <w:t>shift = removes the first element //someArray.shift()</w:t>
+      </w:r>
+    </w:p>
+    <w:p/>
+    <w:p>
+      <w:r>
+        <w:t xml:space="preserve"> unshift = adds to the beginning of the array //someArray.unshift()</w:t>
+      </w:r>
+    </w:p>
+    <w:p/>
+    <w:p/>
+    <w:p/>
+    <w:p/>
+    <w:p>
+      <w:r>
+        <w:t>});</w:t>
+      </w:r>
+    </w:p>
+    <w:p/>
     <w:p/>
     <w:sectPr>
       <w:pgSz w:w="12240" w:h="15840"/>

</xml_diff>

<commit_message>
Calculator, mostly javascript and a bit of CSS
</commit_message>
<xml_diff>
--- a/public/codeupweekthree.docx
+++ b/public/codeupweekthree.docx
@@ -3161,9 +3161,27 @@
       <w:r>
         <w:t>GIT COMMIT</w:t>
       </w:r>
+    </w:p>
+    <w:p/>
+    <w:p/>
+    <w:p>
+      <w:r>
+        <w:t>Adlister Pages:</w:t>
+      </w:r>
+    </w:p>
+    <w:p>
+      <w:r>
+        <w:t>Fix margins for ad lister</w:t>
+      </w:r>
       <w:bookmarkStart w:id="0" w:name="_GoBack"/>
       <w:bookmarkEnd w:id="0"/>
     </w:p>
+    <w:p>
+      <w:r>
+        <w:t>Make buttons nice for all webpages</w:t>
+      </w:r>
+    </w:p>
+    <w:p/>
     <w:sectPr>
       <w:pgSz w:w="12240" w:h="15840"/>
       <w:pgMar w:top="1440" w:right="1440" w:bottom="1440" w:left="1440" w:header="720" w:footer="720" w:gutter="0"/>

</xml_diff>